<commit_message>
Regenerated table of contents
</commit_message>
<xml_diff>
--- a/documents/Sightseer evtol simulation release notes.docx
+++ b/documents/Sightseer evtol simulation release notes.docx
@@ -82,7 +82,19 @@
             </w:tabs>
             <w:spacing w:before="80" w:line="240" w:lineRule="auto"/>
             <w:ind w:left="0" w:firstLine="0"/>
-            <w:rPr/>
+            <w:rPr>
+              <w:rFonts w:ascii="Arial" w:cs="Arial" w:eastAsia="Arial" w:hAnsi="Arial"/>
+              <w:b w:val="1"/>
+              <w:i w:val="0"/>
+              <w:smallCaps w:val="0"/>
+              <w:strike w:val="0"/>
+              <w:color w:val="000000"/>
+              <w:sz w:val="22"/>
+              <w:szCs w:val="22"/>
+              <w:u w:val="none"/>
+              <w:shd w:fill="auto" w:val="clear"/>
+              <w:vertAlign w:val="baseline"/>
+            </w:rPr>
           </w:pPr>
           <w:r>
             <w:fldChar w:fldCharType="begin"/>
@@ -92,7 +104,17 @@
           <w:hyperlink w:anchor="_df3mffy88ai1">
             <w:r>
               <w:rPr>
+                <w:rFonts w:ascii="Arial" w:cs="Arial" w:eastAsia="Arial" w:hAnsi="Arial"/>
                 <w:b w:val="1"/>
+                <w:i w:val="0"/>
+                <w:smallCaps w:val="0"/>
+                <w:strike w:val="0"/>
+                <w:color w:val="000000"/>
+                <w:sz w:val="22"/>
+                <w:szCs w:val="22"/>
+                <w:u w:val="none"/>
+                <w:shd w:fill="auto" w:val="clear"/>
+                <w:vertAlign w:val="baseline"/>
                 <w:rtl w:val="0"/>
               </w:rPr>
               <w:t xml:space="preserve">1 GITHUB source code and documents</w:t>
@@ -100,7 +122,17 @@
           </w:hyperlink>
           <w:r>
             <w:rPr>
+              <w:rFonts w:ascii="Arial" w:cs="Arial" w:eastAsia="Arial" w:hAnsi="Arial"/>
               <w:b w:val="1"/>
+              <w:i w:val="0"/>
+              <w:smallCaps w:val="0"/>
+              <w:strike w:val="0"/>
+              <w:color w:val="000000"/>
+              <w:sz w:val="22"/>
+              <w:szCs w:val="22"/>
+              <w:u w:val="none"/>
+              <w:shd w:fill="auto" w:val="clear"/>
+              <w:vertAlign w:val="baseline"/>
               <w:rtl w:val="0"/>
             </w:rPr>
             <w:tab/>
@@ -112,7 +144,17 @@
           </w:r>
           <w:r>
             <w:rPr>
+              <w:rFonts w:ascii="Arial" w:cs="Arial" w:eastAsia="Arial" w:hAnsi="Arial"/>
               <w:b w:val="1"/>
+              <w:i w:val="0"/>
+              <w:smallCaps w:val="0"/>
+              <w:strike w:val="0"/>
+              <w:color w:val="000000"/>
+              <w:sz w:val="22"/>
+              <w:szCs w:val="22"/>
+              <w:u w:val="none"/>
+              <w:shd w:fill="auto" w:val="clear"/>
+              <w:vertAlign w:val="baseline"/>
               <w:rtl w:val="0"/>
             </w:rPr>
             <w:t xml:space="preserve">1</w:t>
@@ -221,74 +263,32 @@
             </w:tabs>
             <w:spacing w:before="200" w:line="240" w:lineRule="auto"/>
             <w:ind w:left="0" w:firstLine="0"/>
-            <w:rPr>
-              <w:rFonts w:ascii="Arial" w:cs="Arial" w:eastAsia="Arial" w:hAnsi="Arial"/>
-              <w:b w:val="1"/>
-              <w:i w:val="0"/>
-              <w:smallCaps w:val="0"/>
-              <w:strike w:val="0"/>
-              <w:color w:val="000000"/>
-              <w:sz w:val="22"/>
-              <w:szCs w:val="22"/>
-              <w:u w:val="none"/>
-              <w:shd w:fill="auto" w:val="clear"/>
-              <w:vertAlign w:val="baseline"/>
-            </w:rPr>
+            <w:rPr/>
           </w:pPr>
-          <w:hyperlink w:anchor="_k2c0cxg3wnfe">
+          <w:hyperlink w:anchor="_ciqiatfbo9g0">
             <w:r>
               <w:rPr>
-                <w:rFonts w:ascii="Arial" w:cs="Arial" w:eastAsia="Arial" w:hAnsi="Arial"/>
                 <w:b w:val="1"/>
-                <w:i w:val="0"/>
-                <w:smallCaps w:val="0"/>
-                <w:strike w:val="0"/>
-                <w:color w:val="000000"/>
-                <w:sz w:val="22"/>
-                <w:szCs w:val="22"/>
-                <w:u w:val="none"/>
-                <w:shd w:fill="auto" w:val="clear"/>
-                <w:vertAlign w:val="baseline"/>
                 <w:rtl w:val="0"/>
               </w:rPr>
-              <w:t xml:space="preserve">3 Log file</w:t>
+              <w:t xml:space="preserve">3 Log file (documents folder)</w:t>
             </w:r>
           </w:hyperlink>
           <w:r>
             <w:rPr>
-              <w:rFonts w:ascii="Arial" w:cs="Arial" w:eastAsia="Arial" w:hAnsi="Arial"/>
               <w:b w:val="1"/>
-              <w:i w:val="0"/>
-              <w:smallCaps w:val="0"/>
-              <w:strike w:val="0"/>
-              <w:color w:val="000000"/>
-              <w:sz w:val="22"/>
-              <w:szCs w:val="22"/>
-              <w:u w:val="none"/>
-              <w:shd w:fill="auto" w:val="clear"/>
-              <w:vertAlign w:val="baseline"/>
               <w:rtl w:val="0"/>
             </w:rPr>
             <w:tab/>
           </w:r>
           <w:r>
             <w:fldChar w:fldCharType="begin"/>
-            <w:instrText xml:space="preserve"> PAGEREF _k2c0cxg3wnfe \h </w:instrText>
+            <w:instrText xml:space="preserve"> PAGEREF _ciqiatfbo9g0 \h </w:instrText>
             <w:fldChar w:fldCharType="separate"/>
           </w:r>
           <w:r>
             <w:rPr>
-              <w:rFonts w:ascii="Arial" w:cs="Arial" w:eastAsia="Arial" w:hAnsi="Arial"/>
               <w:b w:val="1"/>
-              <w:i w:val="0"/>
-              <w:smallCaps w:val="0"/>
-              <w:strike w:val="0"/>
-              <w:color w:val="000000"/>
-              <w:sz w:val="22"/>
-              <w:szCs w:val="22"/>
-              <w:u w:val="none"/>
-              <w:shd w:fill="auto" w:val="clear"/>
-              <w:vertAlign w:val="baseline"/>
               <w:rtl w:val="0"/>
             </w:rPr>
             <w:t xml:space="preserve">2</w:t>
@@ -395,7 +395,7 @@
             <w:tabs>
               <w:tab w:val="right" w:leader="none" w:pos="9360"/>
             </w:tabs>
-            <w:spacing w:before="200" w:line="240" w:lineRule="auto"/>
+            <w:spacing w:after="80" w:before="200" w:line="240" w:lineRule="auto"/>
             <w:ind w:left="0" w:firstLine="0"/>
             <w:rPr>
               <w:rFonts w:ascii="Arial" w:cs="Arial" w:eastAsia="Arial" w:hAnsi="Arial"/>
@@ -450,94 +450,6 @@
           <w:r>
             <w:fldChar w:fldCharType="begin"/>
             <w:instrText xml:space="preserve"> PAGEREF _o9lbqoyacqnn \h </w:instrText>
-            <w:fldChar w:fldCharType="separate"/>
-          </w:r>
-          <w:r>
-            <w:rPr>
-              <w:rFonts w:ascii="Arial" w:cs="Arial" w:eastAsia="Arial" w:hAnsi="Arial"/>
-              <w:b w:val="1"/>
-              <w:i w:val="0"/>
-              <w:smallCaps w:val="0"/>
-              <w:strike w:val="0"/>
-              <w:color w:val="000000"/>
-              <w:sz w:val="22"/>
-              <w:szCs w:val="22"/>
-              <w:u w:val="none"/>
-              <w:shd w:fill="auto" w:val="clear"/>
-              <w:vertAlign w:val="baseline"/>
-              <w:rtl w:val="0"/>
-            </w:rPr>
-            <w:t xml:space="preserve">8</w:t>
-          </w:r>
-          <w:r>
-            <w:fldChar w:fldCharType="end"/>
-          </w:r>
-          <w:r>
-            <w:rPr>
-              <w:rtl w:val="0"/>
-            </w:rPr>
-          </w:r>
-        </w:p>
-        <w:p>
-          <w:pPr>
-            <w:tabs>
-              <w:tab w:val="right" w:leader="none" w:pos="9360"/>
-            </w:tabs>
-            <w:spacing w:after="80" w:before="200" w:line="240" w:lineRule="auto"/>
-            <w:ind w:left="0" w:firstLine="0"/>
-            <w:rPr>
-              <w:rFonts w:ascii="Arial" w:cs="Arial" w:eastAsia="Arial" w:hAnsi="Arial"/>
-              <w:b w:val="1"/>
-              <w:i w:val="0"/>
-              <w:smallCaps w:val="0"/>
-              <w:strike w:val="0"/>
-              <w:color w:val="000000"/>
-              <w:sz w:val="22"/>
-              <w:szCs w:val="22"/>
-              <w:u w:val="none"/>
-              <w:shd w:fill="auto" w:val="clear"/>
-              <w:vertAlign w:val="baseline"/>
-            </w:rPr>
-          </w:pPr>
-          <w:hyperlink w:anchor="_rgh5rbd4rbbp">
-            <w:r>
-              <w:rPr>
-                <w:rFonts w:ascii="Arial" w:cs="Arial" w:eastAsia="Arial" w:hAnsi="Arial"/>
-                <w:b w:val="1"/>
-                <w:i w:val="0"/>
-                <w:smallCaps w:val="0"/>
-                <w:strike w:val="0"/>
-                <w:color w:val="000000"/>
-                <w:sz w:val="22"/>
-                <w:szCs w:val="22"/>
-                <w:u w:val="none"/>
-                <w:shd w:fill="auto" w:val="clear"/>
-                <w:vertAlign w:val="baseline"/>
-                <w:rtl w:val="0"/>
-              </w:rPr>
-              <w:t xml:space="preserve">6 HTML code</w:t>
-            </w:r>
-          </w:hyperlink>
-          <w:r>
-            <w:rPr>
-              <w:rFonts w:ascii="Arial" w:cs="Arial" w:eastAsia="Arial" w:hAnsi="Arial"/>
-              <w:b w:val="1"/>
-              <w:i w:val="0"/>
-              <w:smallCaps w:val="0"/>
-              <w:strike w:val="0"/>
-              <w:color w:val="000000"/>
-              <w:sz w:val="22"/>
-              <w:szCs w:val="22"/>
-              <w:u w:val="none"/>
-              <w:shd w:fill="auto" w:val="clear"/>
-              <w:vertAlign w:val="baseline"/>
-              <w:rtl w:val="0"/>
-            </w:rPr>
-            <w:tab/>
-          </w:r>
-          <w:r>
-            <w:fldChar w:fldCharType="begin"/>
-            <w:instrText xml:space="preserve"> PAGEREF _rgh5rbd4rbbp \h </w:instrText>
             <w:fldChar w:fldCharType="separate"/>
           </w:r>
           <w:r>

</xml_diff>